<commit_message>
Mejoras de formato y faltas
Se han realizado los cambios pedidos por el revisor de la tarea
</commit_message>
<xml_diff>
--- a/src/main/resources/doc/Informes técnicos/S3/2.Informe técnico análisis del código fuente y métricas asociadas.docx
+++ b/src/main/resources/doc/Informes técnicos/S3/2.Informe técnico análisis del código fuente y métricas asociadas.docx
@@ -1463,7 +1463,14 @@
                 <w:rStyle w:val="Hipervnculo"/>
                 <w:noProof/>
               </w:rPr>
-              <w:t>el bloque de líneas de código comentadas debe ser eliminado</w:t>
+              <w:t>E</w:t>
+            </w:r>
+            <w:r>
+              <w:rPr>
+                <w:rStyle w:val="Hipervnculo"/>
+                <w:noProof/>
+              </w:rPr>
+              <w:t>l bloque de líneas de código comentadas debe ser eliminado</w:t>
             </w:r>
             <w:r>
               <w:rPr>
@@ -2414,6 +2421,7 @@
             <w:tabs>
               <w:tab w:val="right" w:leader="dot" w:pos="9016"/>
             </w:tabs>
+            <w:ind w:firstLine="280"/>
             <w:rPr>
               <w:noProof/>
               <w:kern w:val="0"/>
@@ -3229,7 +3237,7 @@
     </w:p>
     <w:p>
       <w:pPr>
-        <w:ind w:left="360"/>
+        <w:ind w:left="720"/>
         <w:jc w:val="both"/>
       </w:pPr>
       <w:r>
@@ -3518,8 +3526,13 @@
       </w:r>
       <w:proofErr w:type="spellEnd"/>
       <w:r>
-        <w:t>, se está comparando, utilizando “==” o “!=</w:t>
-      </w:r>
+        <w:t xml:space="preserve">, se está comparando, utilizando “==” o </w:t>
+      </w:r>
+      <w:proofErr w:type="gramStart"/>
+      <w:r>
+        <w:t>“!=</w:t>
+      </w:r>
+      <w:proofErr w:type="gramEnd"/>
       <w:r>
         <w:t>”, lo que significa que no se está comparando el valor real, sino las localizaciones en la memoria.</w:t>
       </w:r>
@@ -3912,13 +3925,11 @@
         <w:jc w:val="both"/>
       </w:pPr>
       <w:r>
-        <w:t xml:space="preserve">Para evitar esto, se pueden utilizar constantes, y que se pueden utilizar las veces necesarias en el código, pero si es necesario un cambio en su valor sólo </w:t>
-      </w:r>
-      <w:proofErr w:type="spellStart"/>
-      <w:r>
-        <w:t>harña</w:t>
-      </w:r>
-      <w:proofErr w:type="spellEnd"/>
+        <w:t>Para evitar esto, se pueden utilizar constantes, y que se pueden utilizar las veces necesarias en el código, pero si es necesario un cambio en su valor sólo har</w:t>
+      </w:r>
+      <w:r>
+        <w:t>á</w:t>
+      </w:r>
       <w:r>
         <w:t xml:space="preserve"> falta hacer una modificación.</w:t>
       </w:r>
@@ -4220,7 +4231,13 @@
         <w:rPr>
           <w:color w:val="808080" w:themeColor="background1" w:themeShade="80"/>
         </w:rPr>
-        <w:t>el</w:t>
+        <w:t>E</w:t>
+      </w:r>
+      <w:r>
+        <w:rPr>
+          <w:color w:val="808080" w:themeColor="background1" w:themeShade="80"/>
+        </w:rPr>
+        <w:t>l</w:t>
       </w:r>
       <w:r>
         <w:rPr>
@@ -5365,10 +5382,7 @@
         <w:jc w:val="both"/>
       </w:pPr>
       <w:r>
-        <w:t xml:space="preserve">A continuación, se mostrarán las métricas facilitadas por el Sonar Cloud </w:t>
-      </w:r>
-      <w:r>
-        <w:t>una vez añadido el valor de nuevas funcionalidades implementadas en el sistema:</w:t>
+        <w:t>A continuación, se mostrarán las métricas facilitadas por el Sonar Cloud una vez añadido el valor de nuevas funcionalidades implementadas en el sistema:</w:t>
       </w:r>
     </w:p>
     <w:p/>
@@ -5624,7 +5638,7 @@
     </w:p>
     <w:p>
       <w:pPr>
-        <w:ind w:left="360"/>
+        <w:ind w:left="720"/>
         <w:jc w:val="both"/>
       </w:pPr>
       <w:r>
@@ -6331,117 +6345,24 @@
           <w:rFonts w:asciiTheme="majorHAnsi" w:hAnsiTheme="majorHAnsi" w:cstheme="majorHAnsi"/>
           <w:color w:val="000000" w:themeColor="text1"/>
         </w:rPr>
-        <w:t xml:space="preserve">En definitiva, nuestro proyecto </w:t>
-      </w:r>
+        <w:t xml:space="preserve">En definitiva, nuestro proyecto en este momento tiene unas métricas aceptables, pero muy mejorables. La deuda técnica ha incrementado, pero sigue siendo correcta. Una vez analizados los malos olores y los bugs, que apenas han surgido nuevos casos, por lo que es una buna noticia. Por otro lado, la cobertura de </w:t>
+      </w:r>
+      <w:proofErr w:type="spellStart"/>
       <w:r>
         <w:rPr>
           <w:rFonts w:asciiTheme="majorHAnsi" w:hAnsiTheme="majorHAnsi" w:cstheme="majorHAnsi"/>
           <w:color w:val="000000" w:themeColor="text1"/>
         </w:rPr>
-        <w:t xml:space="preserve">en este momento </w:t>
-      </w:r>
+        <w:t>tests</w:t>
+      </w:r>
+      <w:proofErr w:type="spellEnd"/>
       <w:r>
         <w:rPr>
           <w:rFonts w:asciiTheme="majorHAnsi" w:hAnsiTheme="majorHAnsi" w:cstheme="majorHAnsi"/>
           <w:color w:val="000000" w:themeColor="text1"/>
         </w:rPr>
-        <w:t xml:space="preserve">tiene unas métricas </w:t>
-      </w:r>
-      <w:r>
-        <w:rPr>
-          <w:rFonts w:asciiTheme="majorHAnsi" w:hAnsiTheme="majorHAnsi" w:cstheme="majorHAnsi"/>
-          <w:color w:val="000000" w:themeColor="text1"/>
-        </w:rPr>
-        <w:t>aceptables, pero muy mejorables</w:t>
-      </w:r>
-      <w:r>
-        <w:rPr>
-          <w:rFonts w:asciiTheme="majorHAnsi" w:hAnsiTheme="majorHAnsi" w:cstheme="majorHAnsi"/>
-          <w:color w:val="000000" w:themeColor="text1"/>
-        </w:rPr>
-        <w:t xml:space="preserve">. </w:t>
-      </w:r>
-      <w:r>
-        <w:rPr>
-          <w:rFonts w:asciiTheme="majorHAnsi" w:hAnsiTheme="majorHAnsi" w:cstheme="majorHAnsi"/>
-          <w:color w:val="000000" w:themeColor="text1"/>
-        </w:rPr>
-        <w:t>La</w:t>
-      </w:r>
-      <w:r>
-        <w:rPr>
-          <w:rFonts w:asciiTheme="majorHAnsi" w:hAnsiTheme="majorHAnsi" w:cstheme="majorHAnsi"/>
-          <w:color w:val="000000" w:themeColor="text1"/>
-        </w:rPr>
-        <w:t xml:space="preserve"> deuda técnica</w:t>
-      </w:r>
-      <w:r>
-        <w:rPr>
-          <w:rFonts w:asciiTheme="majorHAnsi" w:hAnsiTheme="majorHAnsi" w:cstheme="majorHAnsi"/>
-          <w:color w:val="000000" w:themeColor="text1"/>
-        </w:rPr>
-        <w:t xml:space="preserve"> ha incrementado, pero sigue siendo correcta</w:t>
-      </w:r>
-      <w:r>
-        <w:rPr>
-          <w:rFonts w:asciiTheme="majorHAnsi" w:hAnsiTheme="majorHAnsi" w:cstheme="majorHAnsi"/>
-          <w:color w:val="000000" w:themeColor="text1"/>
-        </w:rPr>
-        <w:t xml:space="preserve">. Una vez analizados los malos olores y los bugs, </w:t>
-      </w:r>
-      <w:r>
-        <w:rPr>
-          <w:rFonts w:asciiTheme="majorHAnsi" w:hAnsiTheme="majorHAnsi" w:cstheme="majorHAnsi"/>
-          <w:color w:val="000000" w:themeColor="text1"/>
-        </w:rPr>
-        <w:t>que apenas han surgido nuevos casos, por lo que es una buna noticia</w:t>
-      </w:r>
-      <w:r>
-        <w:rPr>
-          <w:rFonts w:asciiTheme="majorHAnsi" w:hAnsiTheme="majorHAnsi" w:cstheme="majorHAnsi"/>
-          <w:color w:val="000000" w:themeColor="text1"/>
-        </w:rPr>
-        <w:t xml:space="preserve">. Por otro lado, la cobertura de </w:t>
-      </w:r>
-      <w:proofErr w:type="spellStart"/>
-      <w:r>
-        <w:rPr>
-          <w:rFonts w:asciiTheme="majorHAnsi" w:hAnsiTheme="majorHAnsi" w:cstheme="majorHAnsi"/>
-          <w:color w:val="000000" w:themeColor="text1"/>
-        </w:rPr>
-        <w:t>tests</w:t>
-      </w:r>
-      <w:proofErr w:type="spellEnd"/>
-      <w:r>
-        <w:rPr>
-          <w:rFonts w:asciiTheme="majorHAnsi" w:hAnsiTheme="majorHAnsi" w:cstheme="majorHAnsi"/>
-          <w:color w:val="000000" w:themeColor="text1"/>
-        </w:rPr>
-        <w:t xml:space="preserve"> debería mejorar</w:t>
-      </w:r>
-      <w:r>
-        <w:rPr>
-          <w:rFonts w:asciiTheme="majorHAnsi" w:hAnsiTheme="majorHAnsi" w:cstheme="majorHAnsi"/>
-          <w:color w:val="000000" w:themeColor="text1"/>
-        </w:rPr>
-        <w:t xml:space="preserve"> ya que ha disminuido y es algo más baja de lo </w:t>
-      </w:r>
-      <w:proofErr w:type="gramStart"/>
-      <w:r>
-        <w:rPr>
-          <w:rFonts w:asciiTheme="majorHAnsi" w:hAnsiTheme="majorHAnsi" w:cstheme="majorHAnsi"/>
-          <w:color w:val="000000" w:themeColor="text1"/>
-        </w:rPr>
-        <w:t>esperado.</w:t>
-      </w:r>
-      <w:r>
-        <w:rPr>
-          <w:rFonts w:asciiTheme="majorHAnsi" w:hAnsiTheme="majorHAnsi" w:cstheme="majorHAnsi"/>
-          <w:color w:val="000000" w:themeColor="text1"/>
-        </w:rPr>
-        <w:t>.</w:t>
-      </w:r>
-      <w:proofErr w:type="gramEnd"/>
+        <w:t xml:space="preserve"> debería mejorar ya que ha disminuido y es algo más baja de lo esperado.</w:t>
+      </w:r>
     </w:p>
     <w:p>
       <w:pPr>
@@ -11413,6 +11334,7 @@
     <w:rsid w:val="00B64492"/>
     <w:rsid w:val="00D80E49"/>
     <w:rsid w:val="00DD28A0"/>
+    <w:rsid w:val="00E216BD"/>
     <w:rsid w:val="00EA489F"/>
   </w:rsids>
   <m:mathPr>

</xml_diff>

<commit_message>
Corrección falta de ortografía
</commit_message>
<xml_diff>
--- a/src/main/resources/doc/Informes técnicos/S3/2.Informe técnico análisis del código fuente y métricas asociadas.docx
+++ b/src/main/resources/doc/Informes técnicos/S3/2.Informe técnico análisis del código fuente y métricas asociadas.docx
@@ -284,23 +284,10 @@
                               <w:jc w:val="right"/>
                             </w:pPr>
                             <w:r>
-                              <w:t xml:space="preserve">Carmen </w:t>
+                              <w:t xml:space="preserve">Carmen Mª Muñoz Pérez (Scrum </w:t>
                             </w:r>
-                            <w:proofErr w:type="spellStart"/>
                             <w:r>
-                              <w:t>Mª</w:t>
-                            </w:r>
-                            <w:proofErr w:type="spellEnd"/>
-                            <w:r>
-                              <w:t xml:space="preserve"> Muñoz Pérez (Scrum </w:t>
-                            </w:r>
-                            <w:proofErr w:type="gramStart"/>
-                            <w:r>
-                              <w:t>Master</w:t>
-                            </w:r>
-                            <w:proofErr w:type="gramEnd"/>
-                            <w:r>
-                              <w:t>)</w:t>
+                              <w:t>Master)</w:t>
                             </w:r>
                           </w:p>
                           <w:p>
@@ -368,23 +355,10 @@
                         <w:jc w:val="right"/>
                       </w:pPr>
                       <w:r>
-                        <w:t xml:space="preserve">Carmen </w:t>
+                        <w:t xml:space="preserve">Carmen Mª Muñoz Pérez (Scrum </w:t>
                       </w:r>
-                      <w:proofErr w:type="spellStart"/>
                       <w:r>
-                        <w:t>Mª</w:t>
-                      </w:r>
-                      <w:proofErr w:type="spellEnd"/>
-                      <w:r>
-                        <w:t xml:space="preserve"> Muñoz Pérez (Scrum </w:t>
-                      </w:r>
-                      <w:proofErr w:type="gramStart"/>
-                      <w:r>
-                        <w:t>Master</w:t>
-                      </w:r>
-                      <w:proofErr w:type="gramEnd"/>
-                      <w:r>
-                        <w:t>)</w:t>
+                        <w:t>Master)</w:t>
                       </w:r>
                     </w:p>
                     <w:p>
@@ -3354,23 +3328,7 @@
         <w:t>Cobertura:</w:t>
       </w:r>
       <w:r>
-        <w:t xml:space="preserve"> las métricas relacionadas con este aspecto son la cobertura y los </w:t>
-      </w:r>
-      <w:proofErr w:type="spellStart"/>
-      <w:r>
-        <w:t>tests</w:t>
-      </w:r>
-      <w:proofErr w:type="spellEnd"/>
-      <w:r>
-        <w:t xml:space="preserve"> unitarios. El atributo cobertura representa el porcentaje de líneas de código cubiertas por los </w:t>
-      </w:r>
-      <w:proofErr w:type="spellStart"/>
-      <w:r>
-        <w:t>tests</w:t>
-      </w:r>
-      <w:proofErr w:type="spellEnd"/>
-      <w:r>
-        <w:t>, en nuestro caso es un 55.5%</w:t>
+        <w:t xml:space="preserve"> las métricas relacionadas con este aspecto son la cobertura y los tests unitarios. El atributo cobertura representa el porcentaje de líneas de código cubiertas por los tests, en nuestro caso es un 55.5%</w:t>
       </w:r>
       <w:r>
         <w:t xml:space="preserve">. Este valor no está </w:t>
@@ -3382,23 +3340,7 @@
         <w:t xml:space="preserve"> pero debería cubrir más</w:t>
       </w:r>
       <w:r>
-        <w:t xml:space="preserve"> líneas de código para una mejor calidad del sistema, ya que ayudaría a conseguir un buen funcionamiento del producto. El atributo de los </w:t>
-      </w:r>
-      <w:proofErr w:type="spellStart"/>
-      <w:r>
-        <w:t>tests</w:t>
-      </w:r>
-      <w:proofErr w:type="spellEnd"/>
-      <w:r>
-        <w:t xml:space="preserve"> unitarios muestra los </w:t>
-      </w:r>
-      <w:proofErr w:type="spellStart"/>
-      <w:r>
-        <w:t>tests</w:t>
-      </w:r>
-      <w:proofErr w:type="spellEnd"/>
-      <w:r>
-        <w:t xml:space="preserve"> de ese tipo que hay en el sistema, siendo 49 en nuestro caso</w:t>
+        <w:t xml:space="preserve"> líneas de código para una mejor calidad del sistema, ya que ayudaría a conseguir un buen funcionamiento del producto. El atributo de los tests unitarios muestra los tests de ese tipo que hay en el sistema, siendo 49 en nuestro caso</w:t>
       </w:r>
     </w:p>
     <w:p>
@@ -3518,33 +3460,23 @@
         <w:jc w:val="both"/>
       </w:pPr>
       <w:r>
-        <w:t xml:space="preserve">Por lo tanto, lo que está ocurriendo es que en vez de comparar dos instancias de java con el método </w:t>
-      </w:r>
-      <w:proofErr w:type="spellStart"/>
+        <w:t xml:space="preserve">Por lo tanto, lo que está ocurriendo es que en vez de comparar dos instancias de java con el método equals, se está comparando, utilizando “==” o </w:t>
+      </w:r>
+      <w:proofErr w:type="gramStart"/>
+      <w:r>
+        <w:t>“!=</w:t>
+      </w:r>
+      <w:proofErr w:type="gramEnd"/>
+      <w:r>
+        <w:t>”, lo que significa que no se está comparando el valor real, sino las localizaciones en la memoria.</w:t>
+      </w:r>
+      <w:r>
+        <w:t xml:space="preserve"> Este tipo de bug es muy sencillo de solventar, ya que solo habría que cambiar esos símbolos por el método </w:t>
+      </w:r>
+      <w:proofErr w:type="gramStart"/>
       <w:r>
         <w:t>equals</w:t>
       </w:r>
-      <w:proofErr w:type="spellEnd"/>
-      <w:r>
-        <w:t xml:space="preserve">, se está comparando, utilizando “==” o </w:t>
-      </w:r>
-      <w:proofErr w:type="gramStart"/>
-      <w:r>
-        <w:t>“!=</w:t>
-      </w:r>
-      <w:proofErr w:type="gramEnd"/>
-      <w:r>
-        <w:t>”, lo que significa que no se está comparando el valor real, sino las localizaciones en la memoria.</w:t>
-      </w:r>
-      <w:r>
-        <w:t xml:space="preserve"> Este tipo de bug es muy sencillo de solventar, ya que solo habría que cambiar esos símbolos por el método </w:t>
-      </w:r>
-      <w:proofErr w:type="spellStart"/>
-      <w:proofErr w:type="gramStart"/>
-      <w:r>
-        <w:t>equals</w:t>
-      </w:r>
-      <w:proofErr w:type="spellEnd"/>
       <w:r>
         <w:t>(</w:t>
       </w:r>
@@ -3792,15 +3724,7 @@
         <w:t xml:space="preserve"> se produce cuando </w:t>
       </w:r>
       <w:r>
-        <w:t xml:space="preserve">al declarar el tipo de un </w:t>
-      </w:r>
-      <w:proofErr w:type="spellStart"/>
-      <w:r>
-        <w:t>Collection</w:t>
-      </w:r>
-      <w:proofErr w:type="spellEnd"/>
-      <w:r>
-        <w:t xml:space="preserve"> se indica su tipo tanto en el constructor como en la declaración.</w:t>
+        <w:t>al declarar el tipo de un Collection se indica su tipo tanto en el constructor como en la declaración.</w:t>
       </w:r>
       <w:r>
         <w:t xml:space="preserve"> </w:t>
@@ -3818,13 +3742,8 @@
         <w:t xml:space="preserve"> en lugar de tener que declarar el tipo de u</w:t>
       </w:r>
       <w:r>
-        <w:t xml:space="preserve">n </w:t>
-      </w:r>
-      <w:proofErr w:type="spellStart"/>
-      <w:r>
-        <w:t>Collection</w:t>
-      </w:r>
-      <w:proofErr w:type="spellEnd"/>
+        <w:t>n Collection</w:t>
+      </w:r>
       <w:r>
         <w:t xml:space="preserve"> tanto en su declaración como en su constructor, ahora se puede simplificar la declaración del constructor con &lt;&gt;, y el compilador inferirá el tipo.</w:t>
       </w:r>
@@ -3899,24 +3818,14 @@
       <w:r>
         <w:t xml:space="preserve">Este mal olor se produce cuando se utiliza el mismo </w:t>
       </w:r>
-      <w:proofErr w:type="spellStart"/>
       <w:r>
         <w:t>String</w:t>
       </w:r>
-      <w:proofErr w:type="spellEnd"/>
       <w:r>
         <w:t xml:space="preserve"> en distintos sitios dentro de una misma clase en el código. Esto puede dar lugar a errores </w:t>
       </w:r>
       <w:r>
-        <w:t xml:space="preserve">en la refactorización de código, ya que habría que actualizar todos los </w:t>
-      </w:r>
-      <w:proofErr w:type="spellStart"/>
-      <w:r>
-        <w:t>String</w:t>
-      </w:r>
-      <w:proofErr w:type="spellEnd"/>
-      <w:r>
-        <w:t xml:space="preserve"> sin excepción.</w:t>
+        <w:t>en la refactorización de código, ya que habría que actualizar todos los String sin excepción.</w:t>
       </w:r>
     </w:p>
     <w:p>
@@ -3949,15 +3858,7 @@
         <w:t xml:space="preserve"> que crear una constante </w:t>
       </w:r>
       <w:r>
-        <w:t xml:space="preserve">cuyo valor sea el </w:t>
-      </w:r>
-      <w:proofErr w:type="spellStart"/>
-      <w:r>
-        <w:t>String</w:t>
-      </w:r>
-      <w:proofErr w:type="spellEnd"/>
-      <w:r>
-        <w:t xml:space="preserve"> correspondiente.</w:t>
+        <w:t>cuyo valor sea el String correspondiente.</w:t>
       </w:r>
     </w:p>
     <w:p>
@@ -4447,9 +4348,8 @@
           <w:lang w:eastAsia="es-ES"/>
           <w14:ligatures w14:val="none"/>
         </w:rPr>
-        <w:t xml:space="preserve">TODO </w:t>
-      </w:r>
-      <w:proofErr w:type="spellStart"/>
+        <w:t>TODO Auto-generated method stub”</w:t>
+      </w:r>
       <w:r>
         <w:rPr>
           <w:rFonts w:eastAsia="Times New Roman" w:cstheme="minorHAnsi"/>
@@ -4459,77 +4359,6 @@
           <w:lang w:eastAsia="es-ES"/>
           <w14:ligatures w14:val="none"/>
         </w:rPr>
-        <w:t>Auto-generated</w:t>
-      </w:r>
-      <w:proofErr w:type="spellEnd"/>
-      <w:r>
-        <w:rPr>
-          <w:rFonts w:eastAsia="Times New Roman" w:cstheme="minorHAnsi"/>
-          <w:kern w:val="0"/>
-          <w:sz w:val="20"/>
-          <w:szCs w:val="20"/>
-          <w:lang w:eastAsia="es-ES"/>
-          <w14:ligatures w14:val="none"/>
-        </w:rPr>
-        <w:t xml:space="preserve"> </w:t>
-      </w:r>
-      <w:proofErr w:type="spellStart"/>
-      <w:r>
-        <w:rPr>
-          <w:rFonts w:eastAsia="Times New Roman" w:cstheme="minorHAnsi"/>
-          <w:kern w:val="0"/>
-          <w:sz w:val="20"/>
-          <w:szCs w:val="20"/>
-          <w:lang w:eastAsia="es-ES"/>
-          <w14:ligatures w14:val="none"/>
-        </w:rPr>
-        <w:t>method</w:t>
-      </w:r>
-      <w:proofErr w:type="spellEnd"/>
-      <w:r>
-        <w:rPr>
-          <w:rFonts w:eastAsia="Times New Roman" w:cstheme="minorHAnsi"/>
-          <w:kern w:val="0"/>
-          <w:sz w:val="20"/>
-          <w:szCs w:val="20"/>
-          <w:lang w:eastAsia="es-ES"/>
-          <w14:ligatures w14:val="none"/>
-        </w:rPr>
-        <w:t xml:space="preserve"> </w:t>
-      </w:r>
-      <w:proofErr w:type="spellStart"/>
-      <w:r>
-        <w:rPr>
-          <w:rFonts w:eastAsia="Times New Roman" w:cstheme="minorHAnsi"/>
-          <w:kern w:val="0"/>
-          <w:sz w:val="20"/>
-          <w:szCs w:val="20"/>
-          <w:lang w:eastAsia="es-ES"/>
-          <w14:ligatures w14:val="none"/>
-        </w:rPr>
-        <w:t>stub</w:t>
-      </w:r>
-      <w:proofErr w:type="spellEnd"/>
-      <w:r>
-        <w:rPr>
-          <w:rFonts w:eastAsia="Times New Roman" w:cstheme="minorHAnsi"/>
-          <w:kern w:val="0"/>
-          <w:sz w:val="20"/>
-          <w:szCs w:val="20"/>
-          <w:lang w:eastAsia="es-ES"/>
-          <w14:ligatures w14:val="none"/>
-        </w:rPr>
-        <w:t>”</w:t>
-      </w:r>
-      <w:r>
-        <w:rPr>
-          <w:rFonts w:eastAsia="Times New Roman" w:cstheme="minorHAnsi"/>
-          <w:kern w:val="0"/>
-          <w:sz w:val="20"/>
-          <w:szCs w:val="20"/>
-          <w:lang w:eastAsia="es-ES"/>
-          <w14:ligatures w14:val="none"/>
-        </w:rPr>
         <w:t>.</w:t>
       </w:r>
     </w:p>
@@ -4613,67 +4442,7 @@
           <w:lang w:eastAsia="es-ES"/>
           <w14:ligatures w14:val="none"/>
         </w:rPr>
-        <w:t xml:space="preserve">l uso de excepciones genéricas como Error, </w:t>
-      </w:r>
-      <w:proofErr w:type="spellStart"/>
-      <w:r>
-        <w:rPr>
-          <w:rFonts w:eastAsia="Times New Roman" w:cstheme="minorHAnsi"/>
-          <w:kern w:val="0"/>
-          <w:lang w:eastAsia="es-ES"/>
-          <w14:ligatures w14:val="none"/>
-        </w:rPr>
-        <w:t>RuntimeException</w:t>
-      </w:r>
-      <w:proofErr w:type="spellEnd"/>
-      <w:r>
-        <w:rPr>
-          <w:rFonts w:eastAsia="Times New Roman" w:cstheme="minorHAnsi"/>
-          <w:kern w:val="0"/>
-          <w:lang w:eastAsia="es-ES"/>
-          <w14:ligatures w14:val="none"/>
-        </w:rPr>
-        <w:t xml:space="preserve">, </w:t>
-      </w:r>
-      <w:proofErr w:type="spellStart"/>
-      <w:r>
-        <w:rPr>
-          <w:rFonts w:eastAsia="Times New Roman" w:cstheme="minorHAnsi"/>
-          <w:kern w:val="0"/>
-          <w:lang w:eastAsia="es-ES"/>
-          <w14:ligatures w14:val="none"/>
-        </w:rPr>
-        <w:t>Throwable</w:t>
-      </w:r>
-      <w:proofErr w:type="spellEnd"/>
-      <w:r>
-        <w:rPr>
-          <w:rFonts w:eastAsia="Times New Roman" w:cstheme="minorHAnsi"/>
-          <w:kern w:val="0"/>
-          <w:lang w:eastAsia="es-ES"/>
-          <w14:ligatures w14:val="none"/>
-        </w:rPr>
-        <w:t xml:space="preserve"> y </w:t>
-      </w:r>
-      <w:proofErr w:type="spellStart"/>
-      <w:r>
-        <w:rPr>
-          <w:rFonts w:eastAsia="Times New Roman" w:cstheme="minorHAnsi"/>
-          <w:kern w:val="0"/>
-          <w:lang w:eastAsia="es-ES"/>
-          <w14:ligatures w14:val="none"/>
-        </w:rPr>
-        <w:t>Exception</w:t>
-      </w:r>
-      <w:proofErr w:type="spellEnd"/>
-      <w:r>
-        <w:rPr>
-          <w:rFonts w:eastAsia="Times New Roman" w:cstheme="minorHAnsi"/>
-          <w:kern w:val="0"/>
-          <w:lang w:eastAsia="es-ES"/>
-          <w14:ligatures w14:val="none"/>
-        </w:rPr>
-        <w:t xml:space="preserve"> evita que los métodos de llamada manejen las excepciones verdaderas generadas por el sistema de forma diferente a los errores generados por la aplicación.</w:t>
+        <w:t>l uso de excepciones genéricas como Error, RuntimeException, Throwable y Exception evita que los métodos de llamada manejen las excepciones verdaderas generadas por el sistema de forma diferente a los errores generados por la aplicación.</w:t>
       </w:r>
     </w:p>
     <w:p>
@@ -4783,15 +4552,7 @@
         <w:t xml:space="preserve">Este mal olor se produce cuando </w:t>
       </w:r>
       <w:r>
-        <w:t xml:space="preserve">un método devuelve un </w:t>
-      </w:r>
-      <w:proofErr w:type="spellStart"/>
-      <w:r>
-        <w:t>null</w:t>
-      </w:r>
-      <w:proofErr w:type="spellEnd"/>
-      <w:r>
-        <w:t>.</w:t>
+        <w:t>un método devuelve un null.</w:t>
       </w:r>
     </w:p>
     <w:p>
@@ -4806,21 +4567,7 @@
         <w:rPr>
           <w:rFonts w:asciiTheme="majorHAnsi" w:hAnsiTheme="majorHAnsi" w:cstheme="majorHAnsi"/>
         </w:rPr>
-        <w:t xml:space="preserve">Devolver </w:t>
-      </w:r>
-      <w:proofErr w:type="spellStart"/>
-      <w:r>
-        <w:rPr>
-          <w:rFonts w:asciiTheme="majorHAnsi" w:hAnsiTheme="majorHAnsi" w:cstheme="majorHAnsi"/>
-        </w:rPr>
-        <w:t>null</w:t>
-      </w:r>
-      <w:proofErr w:type="spellEnd"/>
-      <w:r>
-        <w:rPr>
-          <w:rFonts w:asciiTheme="majorHAnsi" w:hAnsiTheme="majorHAnsi" w:cstheme="majorHAnsi"/>
-        </w:rPr>
-        <w:t xml:space="preserve"> en lugar de un array o colección real obliga a los que llaman al método a comprobar explícitamente la nulidad, lo que los hace más complejos y menos legibles</w:t>
+        <w:t>Devolver null en lugar de un array o colección real obliga a los que llaman al método a comprobar explícitamente la nulidad, lo que los hace más complejos y menos legibles</w:t>
       </w:r>
       <w:r>
         <w:rPr>
@@ -4841,21 +4588,7 @@
         <w:rPr>
           <w:rFonts w:asciiTheme="majorHAnsi" w:hAnsiTheme="majorHAnsi" w:cstheme="majorHAnsi"/>
         </w:rPr>
-        <w:t xml:space="preserve">La manera de mejorar esta situación es cambiar a aquellos métodos que devuelven directamente un </w:t>
-      </w:r>
-      <w:proofErr w:type="spellStart"/>
-      <w:r>
-        <w:rPr>
-          <w:rFonts w:asciiTheme="majorHAnsi" w:hAnsiTheme="majorHAnsi" w:cstheme="majorHAnsi"/>
-        </w:rPr>
-        <w:t>null</w:t>
-      </w:r>
-      <w:proofErr w:type="spellEnd"/>
-      <w:r>
-        <w:rPr>
-          <w:rFonts w:asciiTheme="majorHAnsi" w:hAnsiTheme="majorHAnsi" w:cstheme="majorHAnsi"/>
-        </w:rPr>
-        <w:t xml:space="preserve"> para que devuelvan una colección vacía.</w:t>
+        <w:t>La manera de mejorar esta situación es cambiar a aquellos métodos que devuelven directamente un null para que devuelvan una colección vacía.</w:t>
       </w:r>
     </w:p>
     <w:p>
@@ -4883,13 +4616,8 @@
       <w:r>
         <w:t xml:space="preserve">Este mal olor se produce cuando se utiliza </w:t>
       </w:r>
-      <w:proofErr w:type="spellStart"/>
-      <w:r>
-        <w:t>Collection.size</w:t>
-      </w:r>
-      <w:proofErr w:type="spellEnd"/>
-      <w:r>
-        <w:t>()</w:t>
+      <w:r>
+        <w:t>Collection.size()</w:t>
       </w:r>
       <w:r>
         <w:t xml:space="preserve"> para comprobar si una colección está vacía o no.</w:t>
@@ -4903,18 +4631,8 @@
       <w:r>
         <w:t xml:space="preserve">Este mal olor no es muy importante, pero puede perjudicar en la eficiencia y legibilidad del código. La complejidad temporal del </w:t>
       </w:r>
-      <w:proofErr w:type="spellStart"/>
-      <w:proofErr w:type="gramStart"/>
-      <w:r>
-        <w:t>size</w:t>
-      </w:r>
-      <w:proofErr w:type="spellEnd"/>
-      <w:r>
-        <w:t>(</w:t>
-      </w:r>
-      <w:proofErr w:type="gramEnd"/>
-      <w:r>
-        <w:t>)</w:t>
+      <w:r>
+        <w:t>size()</w:t>
       </w:r>
       <w:r>
         <w:t xml:space="preserve"> puede llegar a ser bastante más grande.</w:t>
@@ -4928,18 +4646,8 @@
       <w:r>
         <w:t xml:space="preserve">Así, para solucionar esta situación, basta con utilizar </w:t>
       </w:r>
-      <w:proofErr w:type="spellStart"/>
-      <w:proofErr w:type="gramStart"/>
-      <w:r>
-        <w:t>isEmpty</w:t>
-      </w:r>
-      <w:proofErr w:type="spellEnd"/>
-      <w:r>
-        <w:t>(</w:t>
-      </w:r>
-      <w:proofErr w:type="gramEnd"/>
-      <w:r>
-        <w:t>)</w:t>
+      <w:r>
+        <w:t>isEmpty()</w:t>
       </w:r>
       <w:r>
         <w:t xml:space="preserve"> para comprobar si una colección está vacía.</w:t>
@@ -5002,21 +4710,7 @@
         <w:rPr>
           <w:color w:val="808080" w:themeColor="background1" w:themeShade="80"/>
         </w:rPr>
-        <w:t>Utilice assertThat(actual</w:t>
-      </w:r>
-      <w:proofErr w:type="gramStart"/>
-      <w:r>
-        <w:rPr>
-          <w:color w:val="808080" w:themeColor="background1" w:themeShade="80"/>
-        </w:rPr>
-        <w:t>).hasToString</w:t>
-      </w:r>
-      <w:proofErr w:type="gramEnd"/>
-      <w:r>
-        <w:rPr>
-          <w:color w:val="808080" w:themeColor="background1" w:themeShade="80"/>
-        </w:rPr>
-        <w:t>(expectedString) en su lugar.</w:t>
+        <w:t>Utilice assertThat(actual).hasToString(expectedString) en su lugar.</w:t>
       </w:r>
       <w:bookmarkEnd w:id="22"/>
     </w:p>
@@ -5031,47 +4725,17 @@
       <w:r>
         <w:t xml:space="preserve">Este mal olor se produce cuando en lugar de utilizar el método </w:t>
       </w:r>
-      <w:proofErr w:type="spellStart"/>
-      <w:proofErr w:type="gramStart"/>
       <w:r>
         <w:rPr>
           <w:color w:val="000000" w:themeColor="text1"/>
         </w:rPr>
-        <w:t>hasToString</w:t>
-      </w:r>
-      <w:proofErr w:type="spellEnd"/>
+        <w:t>hasToString()</w:t>
+      </w:r>
       <w:r>
         <w:rPr>
           <w:color w:val="000000" w:themeColor="text1"/>
         </w:rPr>
-        <w:t>(</w:t>
-      </w:r>
-      <w:proofErr w:type="gramEnd"/>
-      <w:r>
-        <w:rPr>
-          <w:color w:val="000000" w:themeColor="text1"/>
-        </w:rPr>
-        <w:t>)</w:t>
-      </w:r>
-      <w:r>
-        <w:rPr>
-          <w:color w:val="000000" w:themeColor="text1"/>
-        </w:rPr>
-        <w:t xml:space="preserve"> en los </w:t>
-      </w:r>
-      <w:proofErr w:type="spellStart"/>
-      <w:r>
-        <w:rPr>
-          <w:color w:val="000000" w:themeColor="text1"/>
-        </w:rPr>
-        <w:t>tests</w:t>
-      </w:r>
-      <w:proofErr w:type="spellEnd"/>
-      <w:r>
-        <w:rPr>
-          <w:color w:val="000000" w:themeColor="text1"/>
-        </w:rPr>
-        <w:t xml:space="preserve"> unitarios</w:t>
+        <w:t xml:space="preserve"> en los tests unitarios</w:t>
       </w:r>
       <w:r>
         <w:rPr>
@@ -5106,11 +4770,9 @@
       <w:r>
         <w:t xml:space="preserve">Este mal olor no es muy grave. </w:t>
       </w:r>
-      <w:proofErr w:type="spellStart"/>
       <w:r>
         <w:t>AssertJ</w:t>
       </w:r>
-      <w:proofErr w:type="spellEnd"/>
       <w:r>
         <w:t xml:space="preserve"> </w:t>
       </w:r>
@@ -5140,57 +4802,7 @@
         <w:rPr>
           <w:rStyle w:val="spacer-right"/>
         </w:rPr>
-        <w:t xml:space="preserve">utilice </w:t>
-      </w:r>
-      <w:proofErr w:type="spellStart"/>
-      <w:r>
-        <w:rPr>
-          <w:rStyle w:val="spacer-right"/>
-        </w:rPr>
-        <w:t>assertThat</w:t>
-      </w:r>
-      <w:proofErr w:type="spellEnd"/>
-      <w:r>
-        <w:rPr>
-          <w:rStyle w:val="spacer-right"/>
-        </w:rPr>
-        <w:t>(actual</w:t>
-      </w:r>
-      <w:proofErr w:type="gramStart"/>
-      <w:r>
-        <w:rPr>
-          <w:rStyle w:val="spacer-right"/>
-        </w:rPr>
-        <w:t>).</w:t>
-      </w:r>
-      <w:proofErr w:type="spellStart"/>
-      <w:r>
-        <w:rPr>
-          <w:rStyle w:val="spacer-right"/>
-        </w:rPr>
-        <w:t>isEmpty</w:t>
-      </w:r>
-      <w:proofErr w:type="spellEnd"/>
-      <w:proofErr w:type="gramEnd"/>
-      <w:r>
-        <w:rPr>
-          <w:rStyle w:val="spacer-right"/>
-        </w:rPr>
-        <w:t xml:space="preserve">() en su lugar” o “utilice </w:t>
-      </w:r>
-      <w:proofErr w:type="spellStart"/>
-      <w:r>
-        <w:rPr>
-          <w:rStyle w:val="spacer-right"/>
-        </w:rPr>
-        <w:t>isNotZero</w:t>
-      </w:r>
-      <w:proofErr w:type="spellEnd"/>
-      <w:r>
-        <w:rPr>
-          <w:rStyle w:val="spacer-right"/>
-        </w:rPr>
-        <w:t xml:space="preserve">() en su lugar”. </w:t>
+        <w:t xml:space="preserve">utilice assertThat(actual).isEmpty() en su lugar” o “utilice isNotZero() en su lugar”. </w:t>
       </w:r>
     </w:p>
     <w:p>
@@ -5231,26 +4843,10 @@
         <w:t xml:space="preserve">Este mal olor se produce cuando </w:t>
       </w:r>
       <w:r>
-        <w:t xml:space="preserve">se está realizando </w:t>
-      </w:r>
-      <w:proofErr w:type="gramStart"/>
-      <w:r>
-        <w:t>un test</w:t>
-      </w:r>
-      <w:proofErr w:type="gramEnd"/>
-      <w:r>
-        <w:t xml:space="preserve"> unit</w:t>
-      </w:r>
-      <w:r>
-        <w:t>ario y se añade “</w:t>
-      </w:r>
-      <w:proofErr w:type="spellStart"/>
-      <w:r>
-        <w:t>public</w:t>
-      </w:r>
-      <w:proofErr w:type="spellEnd"/>
-      <w:r>
-        <w:t>” en el método.</w:t>
+        <w:t>se está realizando un test unit</w:t>
+      </w:r>
+      <w:r>
+        <w:t>ario y se añade “public” en el método.</w:t>
       </w:r>
     </w:p>
     <w:p>
@@ -5312,23 +4908,7 @@
           <w:rFonts w:asciiTheme="majorHAnsi" w:hAnsiTheme="majorHAnsi" w:cstheme="majorHAnsi"/>
           <w:color w:val="000000" w:themeColor="text1"/>
         </w:rPr>
-        <w:t xml:space="preserve"> Por otro lado, la cobertura de </w:t>
-      </w:r>
-      <w:proofErr w:type="spellStart"/>
-      <w:r>
-        <w:rPr>
-          <w:rFonts w:asciiTheme="majorHAnsi" w:hAnsiTheme="majorHAnsi" w:cstheme="majorHAnsi"/>
-          <w:color w:val="000000" w:themeColor="text1"/>
-        </w:rPr>
-        <w:t>tests</w:t>
-      </w:r>
-      <w:proofErr w:type="spellEnd"/>
-      <w:r>
-        <w:rPr>
-          <w:rFonts w:asciiTheme="majorHAnsi" w:hAnsiTheme="majorHAnsi" w:cstheme="majorHAnsi"/>
-          <w:color w:val="000000" w:themeColor="text1"/>
-        </w:rPr>
-        <w:t xml:space="preserve"> debería mejorar.</w:t>
+        <w:t xml:space="preserve"> Por otro lado, la cobertura de tests debería mejorar.</w:t>
       </w:r>
     </w:p>
     <w:p>
@@ -5746,15 +5326,7 @@
         <w:t xml:space="preserve"> </w:t>
       </w:r>
       <w:r>
-        <w:t xml:space="preserve">en cuanto al porcentaje de la cobertura a disminuido ligeramente a un 53.5%. Hemos realizado todos los </w:t>
-      </w:r>
-      <w:proofErr w:type="spellStart"/>
-      <w:r>
-        <w:t>tests</w:t>
-      </w:r>
-      <w:proofErr w:type="spellEnd"/>
-      <w:r>
-        <w:t xml:space="preserve"> que nos ha dado tiempo en relación con las nuevas funcionalidades, pero es posible que los que no se hayan llevado acabo hayan deteriorado el porcentaje.</w:t>
+        <w:t>en cuanto al porcentaje de la cobertura a disminuido ligeramente a un 53.5%. Hemos realizado todos los tests que nos ha dado tiempo en relación con las nuevas funcionalidades, pero es posible que los que no se hayan llevado acabo hayan deteriorado el porcentaje.</w:t>
       </w:r>
     </w:p>
     <w:p>
@@ -5897,15 +5469,7 @@
         <w:jc w:val="both"/>
       </w:pPr>
       <w:r>
-        <w:t>Este bug ha ocurrido porque se está accediendo a un valor que es posible que sea nulo. En ese caso podría saltar la excepción “</w:t>
-      </w:r>
-      <w:proofErr w:type="spellStart"/>
-      <w:r>
-        <w:t>NullPointerException</w:t>
-      </w:r>
-      <w:proofErr w:type="spellEnd"/>
-      <w:r>
-        <w:t xml:space="preserve">”, pero también </w:t>
+        <w:t xml:space="preserve">Este bug ha ocurrido porque se está accediendo a un valor que es posible que sea nulo. En ese caso podría saltar la excepción “NullPointerException”, pero también </w:t>
       </w:r>
       <w:r>
         <w:t>podría exponer información de depuración que sería útil para un atacante, o podría permitir a un atacante saltarse las medidas de seguridad.</w:t>
@@ -6002,7 +5566,6 @@
       <w:r>
         <w:t xml:space="preserve"> clases de los paquetes </w:t>
       </w:r>
-      <w:proofErr w:type="gramStart"/>
       <w:r>
         <w:rPr>
           <w:i/>
@@ -6010,25 +5573,15 @@
         </w:rPr>
         <w:t>sun.*</w:t>
       </w:r>
-      <w:proofErr w:type="gramEnd"/>
       <w:r>
         <w:t xml:space="preserve"> o </w:t>
       </w:r>
-      <w:proofErr w:type="spellStart"/>
       <w:r>
         <w:rPr>
           <w:i/>
           <w:iCs/>
         </w:rPr>
-        <w:t>com.sun</w:t>
-      </w:r>
-      <w:proofErr w:type="spellEnd"/>
-      <w:r>
-        <w:rPr>
-          <w:i/>
-          <w:iCs/>
-        </w:rPr>
-        <w:t>.*</w:t>
+        <w:t>com.sun.*</w:t>
       </w:r>
       <w:r>
         <w:t xml:space="preserve">. Estos </w:t>
@@ -6061,15 +5614,7 @@
         <w:t xml:space="preserve">esta </w:t>
       </w:r>
       <w:r>
-        <w:t xml:space="preserve">no se garantiza con otras versiones de Java. También puede haber problemas si se cambia a otro proveedor de Java como es </w:t>
-      </w:r>
-      <w:proofErr w:type="spellStart"/>
-      <w:r>
-        <w:t>OpenJDK</w:t>
-      </w:r>
-      <w:proofErr w:type="spellEnd"/>
-      <w:r>
-        <w:t>.</w:t>
+        <w:t>no se garantiza con otras versiones de Java. También puede haber problemas si se cambia a otro proveedor de Java como es OpenJDK.</w:t>
       </w:r>
     </w:p>
     <w:p>
@@ -6095,21 +5640,7 @@
         <w:rPr>
           <w:color w:val="808080" w:themeColor="background1" w:themeShade="80"/>
         </w:rPr>
-        <w:t>Sustituir este uso de "</w:t>
-      </w:r>
-      <w:proofErr w:type="gramStart"/>
-      <w:r>
-        <w:rPr>
-          <w:color w:val="808080" w:themeColor="background1" w:themeShade="80"/>
-        </w:rPr>
-        <w:t>String.class.isInstance</w:t>
-      </w:r>
-      <w:proofErr w:type="gramEnd"/>
-      <w:r>
-        <w:rPr>
-          <w:color w:val="808080" w:themeColor="background1" w:themeShade="80"/>
-        </w:rPr>
-        <w:t>()" por "instanceof String"</w:t>
+        <w:t>Sustituir este uso de "String.class.isInstance()" por "instanceof String"</w:t>
       </w:r>
       <w:bookmarkEnd w:id="30"/>
     </w:p>
@@ -6130,7 +5661,6 @@
       <w:r>
         <w:t xml:space="preserve"> y no se utiliza </w:t>
       </w:r>
-      <w:proofErr w:type="spellStart"/>
       <w:r>
         <w:rPr>
           <w:rFonts w:asciiTheme="majorHAnsi" w:hAnsiTheme="majorHAnsi" w:cstheme="majorHAnsi"/>
@@ -6140,7 +5670,6 @@
         </w:rPr>
         <w:t>instanceof</w:t>
       </w:r>
-      <w:proofErr w:type="spellEnd"/>
       <w:r>
         <w:rPr>
           <w:rFonts w:asciiTheme="majorHAnsi" w:hAnsiTheme="majorHAnsi" w:cstheme="majorHAnsi"/>
@@ -6165,203 +5694,96 @@
           <w:rFonts w:asciiTheme="majorHAnsi" w:hAnsiTheme="majorHAnsi" w:cstheme="majorHAnsi"/>
           <w:color w:val="000000" w:themeColor="text1"/>
         </w:rPr>
-        <w:t xml:space="preserve">El método </w:t>
-      </w:r>
-      <w:proofErr w:type="spellStart"/>
-      <w:proofErr w:type="gramStart"/>
+        <w:t>El método isInstance() de java.lang.Class funciona de forma diferente y realiza la comprobación de tipos sólo en tiempo de ejecución, por lo que los tipos incompatibles no se detectarán en una fase temprana del desarrollo, lo que puede dar lugar a código muerto</w:t>
+      </w:r>
       <w:r>
         <w:rPr>
           <w:rFonts w:asciiTheme="majorHAnsi" w:hAnsiTheme="majorHAnsi" w:cstheme="majorHAnsi"/>
           <w:color w:val="000000" w:themeColor="text1"/>
         </w:rPr>
-        <w:t>isInstance</w:t>
-      </w:r>
-      <w:proofErr w:type="spellEnd"/>
+        <w:t>. En caso de instanceof String,</w:t>
+      </w:r>
+      <w:r>
+        <w:t xml:space="preserve"> </w:t>
+      </w:r>
       <w:r>
         <w:rPr>
           <w:rFonts w:asciiTheme="majorHAnsi" w:hAnsiTheme="majorHAnsi" w:cstheme="majorHAnsi"/>
           <w:color w:val="000000" w:themeColor="text1"/>
         </w:rPr>
-        <w:t>(</w:t>
-      </w:r>
-      <w:proofErr w:type="gramEnd"/>
+        <w:t>producirá un error en tiempo de compilación en caso de tipos incompatibles</w:t>
+      </w:r>
       <w:r>
         <w:rPr>
           <w:rFonts w:asciiTheme="majorHAnsi" w:hAnsiTheme="majorHAnsi" w:cstheme="majorHAnsi"/>
           <w:color w:val="000000" w:themeColor="text1"/>
         </w:rPr>
-        <w:t xml:space="preserve">) de </w:t>
-      </w:r>
-      <w:proofErr w:type="spellStart"/>
-      <w:r>
+        <w:t>. Estos son problemas destacables, por lo que tiene bastante importancia este mal olor.</w:t>
+      </w:r>
+    </w:p>
+    <w:p>
+      <w:pPr>
+        <w:ind w:left="1440"/>
+        <w:jc w:val="both"/>
         <w:rPr>
           <w:rFonts w:asciiTheme="majorHAnsi" w:hAnsiTheme="majorHAnsi" w:cstheme="majorHAnsi"/>
           <w:color w:val="000000" w:themeColor="text1"/>
         </w:rPr>
-        <w:t>java.lang.Class</w:t>
-      </w:r>
-      <w:proofErr w:type="spellEnd"/>
+      </w:pPr>
       <w:r>
         <w:rPr>
           <w:rFonts w:asciiTheme="majorHAnsi" w:hAnsiTheme="majorHAnsi" w:cstheme="majorHAnsi"/>
           <w:color w:val="000000" w:themeColor="text1"/>
         </w:rPr>
-        <w:t xml:space="preserve"> funciona de forma diferente y realiza la comprobación de tipos sólo en tiempo de ejecución, por lo que los tipos incompatibles no se detectarán en una fase temprana del desarrollo, lo que puede dar lugar a código muerto</w:t>
-      </w:r>
-      <w:r>
+        <w:t>Para solucionarlo habría que cambia el método que se ha usado por instanceof String.</w:t>
+      </w:r>
+    </w:p>
+    <w:p>
+      <w:pPr>
+        <w:pStyle w:val="Ttulo3"/>
+        <w:ind w:left="0" w:firstLine="720"/>
+        <w:rPr>
+          <w:color w:val="B85A22" w:themeColor="accent2" w:themeShade="BF"/>
+        </w:rPr>
+      </w:pPr>
+      <w:bookmarkStart w:id="31" w:name="_Toc70515679"/>
+      <w:r>
+        <w:rPr>
+          <w:color w:val="B85A22" w:themeColor="accent2" w:themeShade="BF"/>
+        </w:rPr>
+        <w:t>Conclusión</w:t>
+      </w:r>
+      <w:bookmarkEnd w:id="31"/>
+    </w:p>
+    <w:p>
+      <w:pPr>
+        <w:ind w:left="1440"/>
+        <w:jc w:val="both"/>
         <w:rPr>
           <w:rFonts w:asciiTheme="majorHAnsi" w:hAnsiTheme="majorHAnsi" w:cstheme="majorHAnsi"/>
           <w:color w:val="000000" w:themeColor="text1"/>
         </w:rPr>
-        <w:t xml:space="preserve">. En caso de </w:t>
-      </w:r>
-      <w:proofErr w:type="spellStart"/>
+      </w:pPr>
       <w:r>
         <w:rPr>
           <w:rFonts w:asciiTheme="majorHAnsi" w:hAnsiTheme="majorHAnsi" w:cstheme="majorHAnsi"/>
           <w:color w:val="000000" w:themeColor="text1"/>
         </w:rPr>
-        <w:t>instanceof</w:t>
-      </w:r>
-      <w:proofErr w:type="spellEnd"/>
+        <w:t>En definitiva, nuestro proyecto en este momento tiene unas métricas aceptables, pero muy mejorables. La deuda técnica ha incrementado, pero sigue siendo correcta. Una vez analizados los malos olores y los bugs, que apenas han surgido nuevos casos, por lo que es una bu</w:t>
+      </w:r>
       <w:r>
         <w:rPr>
           <w:rFonts w:asciiTheme="majorHAnsi" w:hAnsiTheme="majorHAnsi" w:cstheme="majorHAnsi"/>
           <w:color w:val="000000" w:themeColor="text1"/>
         </w:rPr>
-        <w:t xml:space="preserve"> </w:t>
-      </w:r>
-      <w:proofErr w:type="spellStart"/>
+        <w:t>e</w:t>
+      </w:r>
       <w:r>
         <w:rPr>
           <w:rFonts w:asciiTheme="majorHAnsi" w:hAnsiTheme="majorHAnsi" w:cstheme="majorHAnsi"/>
           <w:color w:val="000000" w:themeColor="text1"/>
         </w:rPr>
-        <w:t>String</w:t>
-      </w:r>
-      <w:proofErr w:type="spellEnd"/>
-      <w:r>
-        <w:rPr>
-          <w:rFonts w:asciiTheme="majorHAnsi" w:hAnsiTheme="majorHAnsi" w:cstheme="majorHAnsi"/>
-          <w:color w:val="000000" w:themeColor="text1"/>
-        </w:rPr>
-        <w:t>,</w:t>
-      </w:r>
-      <w:r>
-        <w:t xml:space="preserve"> </w:t>
-      </w:r>
-      <w:r>
-        <w:rPr>
-          <w:rFonts w:asciiTheme="majorHAnsi" w:hAnsiTheme="majorHAnsi" w:cstheme="majorHAnsi"/>
-          <w:color w:val="000000" w:themeColor="text1"/>
-        </w:rPr>
-        <w:t>producirá un error en tiempo de compilación en caso de tipos incompatibles</w:t>
-      </w:r>
-      <w:r>
-        <w:rPr>
-          <w:rFonts w:asciiTheme="majorHAnsi" w:hAnsiTheme="majorHAnsi" w:cstheme="majorHAnsi"/>
-          <w:color w:val="000000" w:themeColor="text1"/>
-        </w:rPr>
-        <w:t>. Estos son problemas destacables, por lo que tiene bastante importancia este mal olor.</w:t>
-      </w:r>
-    </w:p>
-    <w:p>
-      <w:pPr>
-        <w:ind w:left="1440"/>
-        <w:jc w:val="both"/>
-        <w:rPr>
-          <w:rFonts w:asciiTheme="majorHAnsi" w:hAnsiTheme="majorHAnsi" w:cstheme="majorHAnsi"/>
-          <w:color w:val="000000" w:themeColor="text1"/>
-        </w:rPr>
-      </w:pPr>
-      <w:r>
-        <w:rPr>
-          <w:rFonts w:asciiTheme="majorHAnsi" w:hAnsiTheme="majorHAnsi" w:cstheme="majorHAnsi"/>
-          <w:color w:val="000000" w:themeColor="text1"/>
-        </w:rPr>
-        <w:t xml:space="preserve">Para solucionarlo habría que cambia el método que se ha usado por </w:t>
-      </w:r>
-      <w:proofErr w:type="spellStart"/>
-      <w:r>
-        <w:rPr>
-          <w:rFonts w:asciiTheme="majorHAnsi" w:hAnsiTheme="majorHAnsi" w:cstheme="majorHAnsi"/>
-          <w:color w:val="000000" w:themeColor="text1"/>
-        </w:rPr>
-        <w:t>instanceof</w:t>
-      </w:r>
-      <w:proofErr w:type="spellEnd"/>
-      <w:r>
-        <w:rPr>
-          <w:rFonts w:asciiTheme="majorHAnsi" w:hAnsiTheme="majorHAnsi" w:cstheme="majorHAnsi"/>
-          <w:color w:val="000000" w:themeColor="text1"/>
-        </w:rPr>
-        <w:t xml:space="preserve"> </w:t>
-      </w:r>
-      <w:proofErr w:type="spellStart"/>
-      <w:r>
-        <w:rPr>
-          <w:rFonts w:asciiTheme="majorHAnsi" w:hAnsiTheme="majorHAnsi" w:cstheme="majorHAnsi"/>
-          <w:color w:val="000000" w:themeColor="text1"/>
-        </w:rPr>
-        <w:t>String</w:t>
-      </w:r>
-      <w:proofErr w:type="spellEnd"/>
-      <w:r>
-        <w:rPr>
-          <w:rFonts w:asciiTheme="majorHAnsi" w:hAnsiTheme="majorHAnsi" w:cstheme="majorHAnsi"/>
-          <w:color w:val="000000" w:themeColor="text1"/>
-        </w:rPr>
-        <w:t>.</w:t>
-      </w:r>
-    </w:p>
-    <w:p>
-      <w:pPr>
-        <w:pStyle w:val="Ttulo3"/>
-        <w:ind w:left="0" w:firstLine="720"/>
-        <w:rPr>
-          <w:color w:val="B85A22" w:themeColor="accent2" w:themeShade="BF"/>
-        </w:rPr>
-      </w:pPr>
-      <w:bookmarkStart w:id="31" w:name="_Toc70515679"/>
-      <w:r>
-        <w:rPr>
-          <w:color w:val="B85A22" w:themeColor="accent2" w:themeShade="BF"/>
-        </w:rPr>
-        <w:t>Conclusión</w:t>
-      </w:r>
-      <w:bookmarkEnd w:id="31"/>
-    </w:p>
-    <w:p>
-      <w:pPr>
-        <w:ind w:left="1440"/>
-        <w:jc w:val="both"/>
-        <w:rPr>
-          <w:rFonts w:asciiTheme="majorHAnsi" w:hAnsiTheme="majorHAnsi" w:cstheme="majorHAnsi"/>
-          <w:color w:val="000000" w:themeColor="text1"/>
-        </w:rPr>
-      </w:pPr>
-      <w:r>
-        <w:rPr>
-          <w:rFonts w:asciiTheme="majorHAnsi" w:hAnsiTheme="majorHAnsi" w:cstheme="majorHAnsi"/>
-          <w:color w:val="000000" w:themeColor="text1"/>
-        </w:rPr>
-        <w:t xml:space="preserve">En definitiva, nuestro proyecto en este momento tiene unas métricas aceptables, pero muy mejorables. La deuda técnica ha incrementado, pero sigue siendo correcta. Una vez analizados los malos olores y los bugs, que apenas han surgido nuevos casos, por lo que es una buna noticia. Por otro lado, la cobertura de </w:t>
-      </w:r>
-      <w:proofErr w:type="spellStart"/>
-      <w:r>
-        <w:rPr>
-          <w:rFonts w:asciiTheme="majorHAnsi" w:hAnsiTheme="majorHAnsi" w:cstheme="majorHAnsi"/>
-          <w:color w:val="000000" w:themeColor="text1"/>
-        </w:rPr>
-        <w:t>tests</w:t>
-      </w:r>
-      <w:proofErr w:type="spellEnd"/>
-      <w:r>
-        <w:rPr>
-          <w:rFonts w:asciiTheme="majorHAnsi" w:hAnsiTheme="majorHAnsi" w:cstheme="majorHAnsi"/>
-          <w:color w:val="000000" w:themeColor="text1"/>
-        </w:rPr>
-        <w:t xml:space="preserve"> debería mejorar ya que ha disminuido y es algo más baja de lo esperado.</w:t>
+        <w:t>na noticia. Por otro lado, la cobertura de tests debería mejorar ya que ha disminuido y es algo más baja de lo esperado.</w:t>
       </w:r>
     </w:p>
     <w:p>
@@ -11330,6 +10752,7 @@
     <w:rsid w:val="009E0013"/>
     <w:rsid w:val="00A1058C"/>
     <w:rsid w:val="00A70721"/>
+    <w:rsid w:val="00B54D3F"/>
     <w:rsid w:val="00B56B54"/>
     <w:rsid w:val="00B64492"/>
     <w:rsid w:val="00D80E49"/>

</xml_diff>